<commit_message>
using fetch API in profile page to retrieve response and react hooks(useState-states)to display tracking status of data
</commit_message>
<xml_diff>
--- a/student/React_documentation.docx
+++ b/student/React_documentation.docx
@@ -29,8 +29,17 @@
           <w:b/>
           <w:bCs/>
         </w:rPr>
-        <w:t>React js</w:t>
-      </w:r>
+        <w:t xml:space="preserve">React </w:t>
+      </w:r>
+      <w:proofErr w:type="spellStart"/>
+      <w:r>
+        <w:rPr>
+          <w:b/>
+          <w:bCs/>
+        </w:rPr>
+        <w:t>js</w:t>
+      </w:r>
+      <w:proofErr w:type="spellEnd"/>
     </w:p>
     <w:p>
       <w:pPr>
@@ -70,7 +79,39 @@
           <w:b/>
           <w:bCs/>
         </w:rPr>
-        <w:t>For instance, I have 3 textviews so instead of creating 3 views in HTML, I can create a component and use the react props so the object will contain the attributes and values associated with it and displays them(using react props we can save a lot of code)</w:t>
+        <w:t xml:space="preserve">For instance, I have 3 </w:t>
+      </w:r>
+      <w:proofErr w:type="spellStart"/>
+      <w:r>
+        <w:rPr>
+          <w:b/>
+          <w:bCs/>
+        </w:rPr>
+        <w:t>textviews</w:t>
+      </w:r>
+      <w:proofErr w:type="spellEnd"/>
+      <w:r>
+        <w:rPr>
+          <w:b/>
+          <w:bCs/>
+        </w:rPr>
+        <w:t xml:space="preserve"> so instead of creating 3 views in HTML, I can create a component and use the react props so the object will contain the attributes and values associated with it and displays </w:t>
+      </w:r>
+      <w:proofErr w:type="gramStart"/>
+      <w:r>
+        <w:rPr>
+          <w:b/>
+          <w:bCs/>
+        </w:rPr>
+        <w:t>them(</w:t>
+      </w:r>
+      <w:proofErr w:type="gramEnd"/>
+      <w:r>
+        <w:rPr>
+          <w:b/>
+          <w:bCs/>
+        </w:rPr>
+        <w:t>using react props we can save a lot of code)</w:t>
       </w:r>
     </w:p>
     <w:p>
@@ -126,8 +167,33 @@
           <w:b/>
           <w:bCs/>
         </w:rPr>
-        <w:t>Install routing package- use terminal and command npm install react-router-dom</w:t>
-      </w:r>
+        <w:t xml:space="preserve">Install routing package- use terminal and command </w:t>
+      </w:r>
+      <w:proofErr w:type="spellStart"/>
+      <w:r>
+        <w:rPr>
+          <w:b/>
+          <w:bCs/>
+        </w:rPr>
+        <w:t>npm</w:t>
+      </w:r>
+      <w:proofErr w:type="spellEnd"/>
+      <w:r>
+        <w:rPr>
+          <w:b/>
+          <w:bCs/>
+        </w:rPr>
+        <w:t xml:space="preserve"> install react-router-</w:t>
+      </w:r>
+      <w:proofErr w:type="spellStart"/>
+      <w:r>
+        <w:rPr>
+          <w:b/>
+          <w:bCs/>
+        </w:rPr>
+        <w:t>dom</w:t>
+      </w:r>
+      <w:proofErr w:type="spellEnd"/>
     </w:p>
     <w:p>
       <w:pPr>
@@ -146,7 +212,39 @@
           <w:b/>
           <w:bCs/>
         </w:rPr>
-        <w:t>Import {browseroute} from ‘react-router-dom’ to browse between components and wrap it</w:t>
+        <w:t>Import {</w:t>
+      </w:r>
+      <w:proofErr w:type="spellStart"/>
+      <w:r>
+        <w:rPr>
+          <w:b/>
+          <w:bCs/>
+        </w:rPr>
+        <w:t>browseroute</w:t>
+      </w:r>
+      <w:proofErr w:type="spellEnd"/>
+      <w:r>
+        <w:rPr>
+          <w:b/>
+          <w:bCs/>
+        </w:rPr>
+        <w:t>} from ‘react-router-</w:t>
+      </w:r>
+      <w:proofErr w:type="spellStart"/>
+      <w:r>
+        <w:rPr>
+          <w:b/>
+          <w:bCs/>
+        </w:rPr>
+        <w:t>dom</w:t>
+      </w:r>
+      <w:proofErr w:type="spellEnd"/>
+      <w:r>
+        <w:rPr>
+          <w:b/>
+          <w:bCs/>
+        </w:rPr>
+        <w:t>’ to browse between components and wrap it</w:t>
       </w:r>
     </w:p>
     <w:p>
@@ -182,8 +280,33 @@
           <w:b/>
           <w:bCs/>
         </w:rPr>
-        <w:t xml:space="preserve"> import {route} from ‘react-router-dom’ so we can define the path in the local host url</w:t>
-      </w:r>
+        <w:t xml:space="preserve"> import {route} from ‘react-router-</w:t>
+      </w:r>
+      <w:proofErr w:type="spellStart"/>
+      <w:r>
+        <w:rPr>
+          <w:b/>
+          <w:bCs/>
+        </w:rPr>
+        <w:t>dom</w:t>
+      </w:r>
+      <w:proofErr w:type="spellEnd"/>
+      <w:r>
+        <w:rPr>
+          <w:b/>
+          <w:bCs/>
+        </w:rPr>
+        <w:t xml:space="preserve">’ so we can define the path in the local host </w:t>
+      </w:r>
+      <w:proofErr w:type="spellStart"/>
+      <w:r>
+        <w:rPr>
+          <w:b/>
+          <w:bCs/>
+        </w:rPr>
+        <w:t>url</w:t>
+      </w:r>
+      <w:proofErr w:type="spellEnd"/>
     </w:p>
     <w:p>
       <w:pPr>
@@ -212,67 +335,174 @@
           <w:b/>
           <w:bCs/>
         </w:rPr>
-        <w:t>Suppose if my path for base component is path=‘/’ then child component has path=‘/newmeetup’</w:t>
-      </w:r>
-    </w:p>
-    <w:p>
-      <w:pPr>
-        <w:rPr>
-          <w:b/>
-          <w:bCs/>
-        </w:rPr>
-      </w:pPr>
-      <w:r>
-        <w:rPr>
-          <w:b/>
-          <w:bCs/>
-        </w:rPr>
-        <w:t>Then in this case the base component will be rendered and also the child component is rendered</w:t>
-      </w:r>
-    </w:p>
-    <w:p>
-      <w:pPr>
-        <w:rPr>
-          <w:b/>
-          <w:bCs/>
-        </w:rPr>
-      </w:pPr>
-      <w:r>
-        <w:rPr>
-          <w:b/>
-          <w:bCs/>
-        </w:rPr>
-        <w:t>So to overcome this and render only one specific component at a time we use switch.</w:t>
-      </w:r>
-    </w:p>
-    <w:p>
-      <w:pPr>
-        <w:rPr>
-          <w:b/>
-          <w:bCs/>
-        </w:rPr>
-      </w:pPr>
-      <w:r>
-        <w:rPr>
-          <w:b/>
-          <w:bCs/>
-        </w:rPr>
-        <w:t>Import{route,Switch} from ‘react-router-dom’</w:t>
-      </w:r>
-    </w:p>
-    <w:p>
-      <w:pPr>
-        <w:rPr>
-          <w:b/>
-          <w:bCs/>
-        </w:rPr>
-      </w:pPr>
-      <w:r>
-        <w:rPr>
-          <w:b/>
-          <w:bCs/>
-        </w:rPr>
-        <w:t>We use a prop called exact in &lt;route path=’/favourites’ exact={true}/&gt; so it will check the whole path instead of checking partial path and rendering that component.</w:t>
+        <w:t>Suppose if my path for base component is path</w:t>
+      </w:r>
+      <w:proofErr w:type="gramStart"/>
+      <w:r>
+        <w:rPr>
+          <w:b/>
+          <w:bCs/>
+        </w:rPr>
+        <w:t>=‘</w:t>
+      </w:r>
+      <w:proofErr w:type="gramEnd"/>
+      <w:r>
+        <w:rPr>
+          <w:b/>
+          <w:bCs/>
+        </w:rPr>
+        <w:t>/’ then child component has path=‘/</w:t>
+      </w:r>
+      <w:proofErr w:type="spellStart"/>
+      <w:r>
+        <w:rPr>
+          <w:b/>
+          <w:bCs/>
+        </w:rPr>
+        <w:t>newmeetup</w:t>
+      </w:r>
+      <w:proofErr w:type="spellEnd"/>
+      <w:r>
+        <w:rPr>
+          <w:b/>
+          <w:bCs/>
+        </w:rPr>
+        <w:t>’</w:t>
+      </w:r>
+    </w:p>
+    <w:p>
+      <w:pPr>
+        <w:rPr>
+          <w:b/>
+          <w:bCs/>
+        </w:rPr>
+      </w:pPr>
+      <w:r>
+        <w:rPr>
+          <w:b/>
+          <w:bCs/>
+        </w:rPr>
+        <w:t xml:space="preserve">Then in this case the base component will be rendered </w:t>
+      </w:r>
+      <w:proofErr w:type="gramStart"/>
+      <w:r>
+        <w:rPr>
+          <w:b/>
+          <w:bCs/>
+        </w:rPr>
+        <w:t>and also</w:t>
+      </w:r>
+      <w:proofErr w:type="gramEnd"/>
+      <w:r>
+        <w:rPr>
+          <w:b/>
+          <w:bCs/>
+        </w:rPr>
+        <w:t xml:space="preserve"> the child component is rendered</w:t>
+      </w:r>
+    </w:p>
+    <w:p>
+      <w:pPr>
+        <w:rPr>
+          <w:b/>
+          <w:bCs/>
+        </w:rPr>
+      </w:pPr>
+      <w:proofErr w:type="gramStart"/>
+      <w:r>
+        <w:rPr>
+          <w:b/>
+          <w:bCs/>
+        </w:rPr>
+        <w:t>So</w:t>
+      </w:r>
+      <w:proofErr w:type="gramEnd"/>
+      <w:r>
+        <w:rPr>
+          <w:b/>
+          <w:bCs/>
+        </w:rPr>
+        <w:t xml:space="preserve"> to overcome this and render only one specific component at a time we use switch.</w:t>
+      </w:r>
+    </w:p>
+    <w:p>
+      <w:pPr>
+        <w:rPr>
+          <w:b/>
+          <w:bCs/>
+        </w:rPr>
+      </w:pPr>
+      <w:r>
+        <w:rPr>
+          <w:b/>
+          <w:bCs/>
+        </w:rPr>
+        <w:t>Import{</w:t>
+      </w:r>
+      <w:proofErr w:type="spellStart"/>
+      <w:proofErr w:type="gramStart"/>
+      <w:r>
+        <w:rPr>
+          <w:b/>
+          <w:bCs/>
+        </w:rPr>
+        <w:t>route,Switch</w:t>
+      </w:r>
+      <w:proofErr w:type="spellEnd"/>
+      <w:proofErr w:type="gramEnd"/>
+      <w:r>
+        <w:rPr>
+          <w:b/>
+          <w:bCs/>
+        </w:rPr>
+        <w:t>} from ‘react-router-</w:t>
+      </w:r>
+      <w:proofErr w:type="spellStart"/>
+      <w:r>
+        <w:rPr>
+          <w:b/>
+          <w:bCs/>
+        </w:rPr>
+        <w:t>dom</w:t>
+      </w:r>
+      <w:proofErr w:type="spellEnd"/>
+      <w:r>
+        <w:rPr>
+          <w:b/>
+          <w:bCs/>
+        </w:rPr>
+        <w:t>’</w:t>
+      </w:r>
+    </w:p>
+    <w:p>
+      <w:pPr>
+        <w:rPr>
+          <w:b/>
+          <w:bCs/>
+        </w:rPr>
+      </w:pPr>
+      <w:r>
+        <w:rPr>
+          <w:b/>
+          <w:bCs/>
+        </w:rPr>
+        <w:t>We use a prop called exact in &lt;route path=’/</w:t>
+      </w:r>
+      <w:proofErr w:type="spellStart"/>
+      <w:r>
+        <w:rPr>
+          <w:b/>
+          <w:bCs/>
+        </w:rPr>
+        <w:t>favourites’</w:t>
+      </w:r>
+      <w:proofErr w:type="spellEnd"/>
+      <w:r>
+        <w:rPr>
+          <w:b/>
+          <w:bCs/>
+        </w:rPr>
+        <w:t xml:space="preserve"> exact={true}/&gt; so it will check the whole path instead of checking partial path and rendering that component.</w:t>
       </w:r>
     </w:p>
     <w:p>
@@ -434,6 +664,7 @@
         </w:rPr>
         <w:t>&gt;&lt;</w:t>
       </w:r>
+      <w:proofErr w:type="spellStart"/>
       <w:r>
         <w:rPr>
           <w:rFonts w:ascii="Consolas" w:eastAsia="Consolas" w:hAnsi="Consolas" w:cs="Consolas"/>
@@ -443,6 +674,7 @@
         </w:rPr>
         <w:t>AllMeetup</w:t>
       </w:r>
+      <w:proofErr w:type="spellEnd"/>
       <w:r>
         <w:rPr>
           <w:rFonts w:ascii="Consolas" w:eastAsia="Consolas" w:hAnsi="Consolas" w:cs="Consolas"/>
@@ -536,7 +768,27 @@
           <w:sz w:val="21"/>
           <w:szCs w:val="21"/>
         </w:rPr>
-        <w:t>'/new_meetup'</w:t>
+        <w:t>'/</w:t>
+      </w:r>
+      <w:proofErr w:type="spellStart"/>
+      <w:r>
+        <w:rPr>
+          <w:rFonts w:ascii="Consolas" w:eastAsia="Consolas" w:hAnsi="Consolas" w:cs="Consolas"/>
+          <w:color w:val="CE9178"/>
+          <w:sz w:val="21"/>
+          <w:szCs w:val="21"/>
+        </w:rPr>
+        <w:t>new_meetup</w:t>
+      </w:r>
+      <w:proofErr w:type="spellEnd"/>
+      <w:r>
+        <w:rPr>
+          <w:rFonts w:ascii="Consolas" w:eastAsia="Consolas" w:hAnsi="Consolas" w:cs="Consolas"/>
+          <w:color w:val="CE9178"/>
+          <w:sz w:val="21"/>
+          <w:szCs w:val="21"/>
+        </w:rPr>
+        <w:t>'</w:t>
       </w:r>
       <w:r>
         <w:rPr>
@@ -570,6 +822,7 @@
         </w:rPr>
         <w:t>&lt;</w:t>
       </w:r>
+      <w:proofErr w:type="spellStart"/>
       <w:r>
         <w:rPr>
           <w:rFonts w:ascii="Consolas" w:eastAsia="Consolas" w:hAnsi="Consolas" w:cs="Consolas"/>
@@ -579,6 +832,7 @@
         </w:rPr>
         <w:t>NewMeetuppage</w:t>
       </w:r>
+      <w:proofErr w:type="spellEnd"/>
       <w:r>
         <w:rPr>
           <w:rFonts w:ascii="Consolas" w:eastAsia="Consolas" w:hAnsi="Consolas" w:cs="Consolas"/>
@@ -695,8 +949,19 @@
           <w:sz w:val="21"/>
           <w:szCs w:val="21"/>
         </w:rPr>
-        <w:t>'/favourites'</w:t>
-      </w:r>
+        <w:t>'/</w:t>
+      </w:r>
+      <w:proofErr w:type="spellStart"/>
+      <w:r>
+        <w:rPr>
+          <w:rFonts w:ascii="Consolas" w:eastAsia="Consolas" w:hAnsi="Consolas" w:cs="Consolas"/>
+          <w:color w:val="CE9178"/>
+          <w:sz w:val="21"/>
+          <w:szCs w:val="21"/>
+        </w:rPr>
+        <w:t>favourites'</w:t>
+      </w:r>
+      <w:proofErr w:type="spellEnd"/>
       <w:r>
         <w:rPr>
           <w:rFonts w:ascii="Consolas" w:eastAsia="Consolas" w:hAnsi="Consolas" w:cs="Consolas"/>
@@ -729,6 +994,7 @@
         </w:rPr>
         <w:t>&lt;</w:t>
       </w:r>
+      <w:proofErr w:type="spellStart"/>
       <w:r>
         <w:rPr>
           <w:rFonts w:ascii="Consolas" w:eastAsia="Consolas" w:hAnsi="Consolas" w:cs="Consolas"/>
@@ -738,6 +1004,7 @@
         </w:rPr>
         <w:t>Favourite</w:t>
       </w:r>
+      <w:proofErr w:type="spellEnd"/>
       <w:r>
         <w:rPr>
           <w:rFonts w:ascii="Consolas" w:eastAsia="Consolas" w:hAnsi="Consolas" w:cs="Consolas"/>
@@ -853,28 +1120,71 @@
           <w:bCs/>
         </w:rPr>
       </w:pPr>
+      <w:proofErr w:type="spellStart"/>
       <w:r>
         <w:rPr>
           <w:b/>
           <w:bCs/>
         </w:rPr>
         <w:lastRenderedPageBreak/>
-        <w:t>Props.children:</w:t>
-      </w:r>
-    </w:p>
-    <w:p>
-      <w:pPr>
-        <w:rPr>
-          <w:b/>
-          <w:bCs/>
-        </w:rPr>
-      </w:pPr>
-      <w:r>
-        <w:rPr>
-          <w:b/>
-          <w:bCs/>
-        </w:rPr>
-        <w:t>Here the will be referred as the child elements in the component. It can be mostly used when we have page routing. So if the parent component wants to render different components based on the routing then we can call the respective components in the parent component by specifying the {props.children}</w:t>
+        <w:t>Props.children</w:t>
+      </w:r>
+      <w:proofErr w:type="spellEnd"/>
+      <w:r>
+        <w:rPr>
+          <w:b/>
+          <w:bCs/>
+        </w:rPr>
+        <w:t>:</w:t>
+      </w:r>
+    </w:p>
+    <w:p>
+      <w:pPr>
+        <w:rPr>
+          <w:b/>
+          <w:bCs/>
+        </w:rPr>
+      </w:pPr>
+      <w:r>
+        <w:rPr>
+          <w:b/>
+          <w:bCs/>
+        </w:rPr>
+        <w:t xml:space="preserve">Here </w:t>
+      </w:r>
+      <w:proofErr w:type="gramStart"/>
+      <w:r>
+        <w:rPr>
+          <w:b/>
+          <w:bCs/>
+        </w:rPr>
+        <w:t>the</w:t>
+      </w:r>
+      <w:proofErr w:type="gramEnd"/>
+      <w:r>
+        <w:rPr>
+          <w:b/>
+          <w:bCs/>
+        </w:rPr>
+        <w:t xml:space="preserve"> will be referred as the child elements in the component. It can be mostly used when we have page routing. So if the parent component wants to render different components based on the routing then we can call the respective components in the parent component by specifying the {</w:t>
+      </w:r>
+      <w:proofErr w:type="spellStart"/>
+      <w:proofErr w:type="gramStart"/>
+      <w:r>
+        <w:rPr>
+          <w:b/>
+          <w:bCs/>
+        </w:rPr>
+        <w:t>props.children</w:t>
+      </w:r>
+      <w:proofErr w:type="spellEnd"/>
+      <w:proofErr w:type="gramEnd"/>
+      <w:r>
+        <w:rPr>
+          <w:b/>
+          <w:bCs/>
+        </w:rPr>
+        <w:t>}</w:t>
       </w:r>
     </w:p>
     <w:p>
@@ -893,15 +1203,70 @@
         <w:t xml:space="preserve">ase </w:t>
       </w:r>
       <w:r>
-        <w:t>Opensource platform to send the API requests to store and retrieve the data using http verbs. We can use the get , post, delete operations on the data.</w:t>
-      </w:r>
-    </w:p>
-    <w:p>
-      <w:r>
-        <w:t>We need to connect the firebase by storing the request link to a variable and use javascript fetch this link.</w:t>
-      </w:r>
-      <w:r>
-        <w:t xml:space="preserve"> I can then post my data in the form of json data which is the second argument in the fetch attributes.</w:t>
+        <w:t xml:space="preserve">Opensource platform to send the API requests to store and retrieve the data using http verbs. We can use the </w:t>
+      </w:r>
+      <w:proofErr w:type="gramStart"/>
+      <w:r>
+        <w:t>get ,</w:t>
+      </w:r>
+      <w:proofErr w:type="gramEnd"/>
+      <w:r>
+        <w:t xml:space="preserve"> post, delete operations on the data.</w:t>
+      </w:r>
+    </w:p>
+    <w:p>
+      <w:r>
+        <w:t xml:space="preserve">We need to connect the firebase by storing the request link to a variable and use </w:t>
+      </w:r>
+      <w:proofErr w:type="spellStart"/>
+      <w:r>
+        <w:t>javascript</w:t>
+      </w:r>
+      <w:proofErr w:type="spellEnd"/>
+      <w:r>
+        <w:t xml:space="preserve"> fetch this link.</w:t>
+      </w:r>
+      <w:r>
+        <w:t xml:space="preserve"> I can then post my data in the form of </w:t>
+      </w:r>
+      <w:proofErr w:type="spellStart"/>
+      <w:r>
+        <w:t>json</w:t>
+      </w:r>
+      <w:proofErr w:type="spellEnd"/>
+      <w:r>
+        <w:t xml:space="preserve"> data which is the second argument in the fetch attributes.</w:t>
+      </w:r>
+    </w:p>
+    <w:p>
+      <w:r>
+        <w:t>Hooks:</w:t>
+      </w:r>
+    </w:p>
+    <w:p>
+      <w:r>
+        <w:t>1)</w:t>
+      </w:r>
+      <w:proofErr w:type="spellStart"/>
+      <w:proofErr w:type="gramStart"/>
+      <w:r>
+        <w:t>useHistory</w:t>
+      </w:r>
+      <w:proofErr w:type="spellEnd"/>
+      <w:r>
+        <w:t xml:space="preserve"> :</w:t>
+      </w:r>
+      <w:proofErr w:type="gramEnd"/>
+      <w:r>
+        <w:t xml:space="preserve"> it is used to go back to the history state so we can create a constant variable and use this hook so it can be used </w:t>
+      </w:r>
+      <w:proofErr w:type="spellStart"/>
+      <w:r>
+        <w:t>javascript</w:t>
+      </w:r>
+      <w:proofErr w:type="spellEnd"/>
+      <w:r>
+        <w:t xml:space="preserve"> function  after fetch , then(()=&gt;{})</w:t>
       </w:r>
     </w:p>
     <w:sectPr>

</xml_diff>